<commit_message>
tercera especificación de proyecto
</commit_message>
<xml_diff>
--- a/EspecificaciónDeProyecto.docx
+++ b/EspecificaciónDeProyecto.docx
@@ -227,6 +227,7 @@
                                   <w:color w:val="000000" w:themeColor="text1"/>
                                   <w:sz w:val="24"/>
                                   <w:szCs w:val="28"/>
+                                  <w:lang w:val="es-ES"/>
                                 </w:rPr>
                               </w:pPr>
                               <w:r>
@@ -236,6 +237,7 @@
                                   <w:color w:val="000000" w:themeColor="text1"/>
                                   <w:sz w:val="24"/>
                                   <w:szCs w:val="28"/>
+                                  <w:lang w:val="es-ES"/>
                                 </w:rPr>
                                 <w:t>Grupo 1</w:t>
                               </w:r>
@@ -251,6 +253,7 @@
                                   <w:color w:val="000000" w:themeColor="text1"/>
                                   <w:sz w:val="24"/>
                                   <w:szCs w:val="28"/>
+                                  <w:lang w:val="es-ES"/>
                                 </w:rPr>
                               </w:pPr>
                               <w:r>
@@ -260,6 +263,7 @@
                                   <w:color w:val="000000" w:themeColor="text1"/>
                                   <w:sz w:val="24"/>
                                   <w:szCs w:val="28"/>
+                                  <w:lang w:val="es-ES"/>
                                 </w:rPr>
                                 <w:t>Alejandra Casado Ceballos</w:t>
                               </w:r>
@@ -275,6 +279,7 @@
                                   <w:color w:val="000000" w:themeColor="text1"/>
                                   <w:sz w:val="24"/>
                                   <w:szCs w:val="28"/>
+                                  <w:lang w:val="es-ES"/>
                                 </w:rPr>
                               </w:pPr>
                               <w:r>
@@ -284,6 +289,7 @@
                                   <w:color w:val="000000" w:themeColor="text1"/>
                                   <w:sz w:val="24"/>
                                   <w:szCs w:val="28"/>
+                                  <w:lang w:val="es-ES"/>
                                 </w:rPr>
                                 <w:t>Pedro Casas Martínez</w:t>
                               </w:r>
@@ -481,9 +487,9 @@
                                   <w:color w:val="000000" w:themeColor="text1"/>
                                   <w:sz w:val="24"/>
                                   <w:szCs w:val="24"/>
+                                  <w:lang w:val="es-ES"/>
                                 </w:rPr>
                               </w:pPr>
-                              <w:proofErr w:type="spellStart"/>
                               <w:r>
                                 <w:rPr>
                                   <w:rFonts w:ascii="Times New Roman" w:eastAsia="Times New Roman" w:hAnsi="Times New Roman" w:cs="Times New Roman"/>
@@ -492,10 +498,10 @@
                                   <w:color w:val="000000" w:themeColor="text1"/>
                                   <w:sz w:val="24"/>
                                   <w:szCs w:val="24"/>
+                                  <w:lang w:val="es-ES"/>
                                 </w:rPr>
                                 <w:t>Profesores</w:t>
                               </w:r>
-                              <w:proofErr w:type="spellEnd"/>
                             </w:p>
                             <w:p>
                               <w:pPr>
@@ -506,6 +512,7 @@
                                   <w:color w:val="000000" w:themeColor="text1"/>
                                   <w:sz w:val="24"/>
                                   <w:szCs w:val="24"/>
+                                  <w:lang w:val="es-ES"/>
                                 </w:rPr>
                               </w:pPr>
                               <w:r>
@@ -514,20 +521,10 @@
                                   <w:color w:val="000000" w:themeColor="text1"/>
                                   <w:sz w:val="24"/>
                                   <w:szCs w:val="24"/>
+                                  <w:lang w:val="es-ES"/>
                                 </w:rPr>
-                                <w:t xml:space="preserve">Dan Casas </w:t>
+                                <w:t>Dan Casas Guix</w:t>
                               </w:r>
-                              <w:proofErr w:type="spellStart"/>
-                              <w:r>
-                                <w:rPr>
-                                  <w:rFonts w:ascii="Times New Roman" w:eastAsia="Times New Roman" w:hAnsi="Times New Roman" w:cs="Times New Roman"/>
-                                  <w:color w:val="000000" w:themeColor="text1"/>
-                                  <w:sz w:val="24"/>
-                                  <w:szCs w:val="24"/>
-                                </w:rPr>
-                                <w:t>Guix</w:t>
-                              </w:r>
-                              <w:proofErr w:type="spellEnd"/>
                             </w:p>
                             <w:p>
                               <w:pPr>
@@ -538,6 +535,7 @@
                                   <w:color w:val="000000" w:themeColor="text1"/>
                                   <w:sz w:val="24"/>
                                   <w:szCs w:val="24"/>
+                                  <w:lang w:val="es-ES"/>
                                 </w:rPr>
                               </w:pPr>
                               <w:r>
@@ -546,40 +544,10 @@
                                   <w:color w:val="000000" w:themeColor="text1"/>
                                   <w:sz w:val="24"/>
                                   <w:szCs w:val="24"/>
+                                  <w:lang w:val="es-ES"/>
                                 </w:rPr>
-                                <w:t xml:space="preserve">Carlos </w:t>
+                                <w:t>Carlos Garre del Olmo</w:t>
                               </w:r>
-                              <w:proofErr w:type="spellStart"/>
-                              <w:r>
-                                <w:rPr>
-                                  <w:rFonts w:ascii="Times New Roman" w:eastAsia="Times New Roman" w:hAnsi="Times New Roman" w:cs="Times New Roman"/>
-                                  <w:color w:val="000000" w:themeColor="text1"/>
-                                  <w:sz w:val="24"/>
-                                  <w:szCs w:val="24"/>
-                                </w:rPr>
-                                <w:t>Garre</w:t>
-                              </w:r>
-                              <w:proofErr w:type="spellEnd"/>
-                              <w:r>
-                                <w:rPr>
-                                  <w:rFonts w:ascii="Times New Roman" w:eastAsia="Times New Roman" w:hAnsi="Times New Roman" w:cs="Times New Roman"/>
-                                  <w:color w:val="000000" w:themeColor="text1"/>
-                                  <w:sz w:val="24"/>
-                                  <w:szCs w:val="24"/>
-                                </w:rPr>
-                                <w:t xml:space="preserve"> del </w:t>
-                              </w:r>
-                              <w:proofErr w:type="spellStart"/>
-                              <w:r>
-                                <w:rPr>
-                                  <w:rFonts w:ascii="Times New Roman" w:eastAsia="Times New Roman" w:hAnsi="Times New Roman" w:cs="Times New Roman"/>
-                                  <w:color w:val="000000" w:themeColor="text1"/>
-                                  <w:sz w:val="24"/>
-                                  <w:szCs w:val="24"/>
-                                </w:rPr>
-                                <w:t>Olmo</w:t>
-                              </w:r>
-                              <w:proofErr w:type="spellEnd"/>
                             </w:p>
                           </w:txbxContent>
                         </wps:txbx>
@@ -635,6 +603,7 @@
                                   <w:color w:val="000000" w:themeColor="text1"/>
                                   <w:sz w:val="36"/>
                                   <w:szCs w:val="36"/>
+                                  <w:lang w:val="es-ES"/>
                                 </w:rPr>
                               </w:pPr>
                               <w:r>
@@ -645,70 +614,10 @@
                                   <w:color w:val="000000" w:themeColor="text1"/>
                                   <w:sz w:val="36"/>
                                   <w:szCs w:val="36"/>
+                                  <w:lang w:val="es-ES"/>
                                 </w:rPr>
-                                <w:t xml:space="preserve">Grado en </w:t>
+                                <w:t>Grado en diseño y desarrollo de videojuegos</w:t>
                               </w:r>
-                              <w:proofErr w:type="spellStart"/>
-                              <w:r>
-                                <w:rPr>
-                                  <w:rFonts w:ascii="Times New Roman" w:eastAsia="Times New Roman" w:hAnsi="Times New Roman" w:cs="Times New Roman"/>
-                                  <w:b/>
-                                  <w:bCs/>
-                                  <w:color w:val="000000" w:themeColor="text1"/>
-                                  <w:sz w:val="36"/>
-                                  <w:szCs w:val="36"/>
-                                </w:rPr>
-                                <w:t>diseño</w:t>
-                              </w:r>
-                              <w:proofErr w:type="spellEnd"/>
-                              <w:r>
-                                <w:rPr>
-                                  <w:rFonts w:ascii="Times New Roman" w:eastAsia="Times New Roman" w:hAnsi="Times New Roman" w:cs="Times New Roman"/>
-                                  <w:b/>
-                                  <w:bCs/>
-                                  <w:color w:val="000000" w:themeColor="text1"/>
-                                  <w:sz w:val="36"/>
-                                  <w:szCs w:val="36"/>
-                                </w:rPr>
-                                <w:t xml:space="preserve"> y </w:t>
-                              </w:r>
-                              <w:proofErr w:type="spellStart"/>
-                              <w:r>
-                                <w:rPr>
-                                  <w:rFonts w:ascii="Times New Roman" w:eastAsia="Times New Roman" w:hAnsi="Times New Roman" w:cs="Times New Roman"/>
-                                  <w:b/>
-                                  <w:bCs/>
-                                  <w:color w:val="000000" w:themeColor="text1"/>
-                                  <w:sz w:val="36"/>
-                                  <w:szCs w:val="36"/>
-                                </w:rPr>
-                                <w:t>desarrollo</w:t>
-                              </w:r>
-                              <w:proofErr w:type="spellEnd"/>
-                              <w:r>
-                                <w:rPr>
-                                  <w:rFonts w:ascii="Times New Roman" w:eastAsia="Times New Roman" w:hAnsi="Times New Roman" w:cs="Times New Roman"/>
-                                  <w:b/>
-                                  <w:bCs/>
-                                  <w:color w:val="000000" w:themeColor="text1"/>
-                                  <w:sz w:val="36"/>
-                                  <w:szCs w:val="36"/>
-                                </w:rPr>
-                                <w:t xml:space="preserve"> de </w:t>
-                              </w:r>
-                              <w:proofErr w:type="spellStart"/>
-                              <w:r>
-                                <w:rPr>
-                                  <w:rFonts w:ascii="Times New Roman" w:eastAsia="Times New Roman" w:hAnsi="Times New Roman" w:cs="Times New Roman"/>
-                                  <w:b/>
-                                  <w:bCs/>
-                                  <w:color w:val="000000" w:themeColor="text1"/>
-                                  <w:sz w:val="36"/>
-                                  <w:szCs w:val="36"/>
-                                </w:rPr>
-                                <w:t>videojuegos</w:t>
-                              </w:r>
-                              <w:proofErr w:type="spellEnd"/>
                             </w:p>
                           </w:txbxContent>
                         </wps:txbx>
@@ -968,6 +877,7 @@
                             <w:color w:val="000000" w:themeColor="text1"/>
                             <w:sz w:val="24"/>
                             <w:szCs w:val="28"/>
+                            <w:lang w:val="es-ES"/>
                           </w:rPr>
                         </w:pPr>
                         <w:r>
@@ -977,6 +887,7 @@
                             <w:color w:val="000000" w:themeColor="text1"/>
                             <w:sz w:val="24"/>
                             <w:szCs w:val="28"/>
+                            <w:lang w:val="es-ES"/>
                           </w:rPr>
                           <w:t>Grupo 1</w:t>
                         </w:r>
@@ -992,6 +903,7 @@
                             <w:color w:val="000000" w:themeColor="text1"/>
                             <w:sz w:val="24"/>
                             <w:szCs w:val="28"/>
+                            <w:lang w:val="es-ES"/>
                           </w:rPr>
                         </w:pPr>
                         <w:r>
@@ -1001,6 +913,7 @@
                             <w:color w:val="000000" w:themeColor="text1"/>
                             <w:sz w:val="24"/>
                             <w:szCs w:val="28"/>
+                            <w:lang w:val="es-ES"/>
                           </w:rPr>
                           <w:t>Alejandra Casado Ceballos</w:t>
                         </w:r>
@@ -1016,6 +929,7 @@
                             <w:color w:val="000000" w:themeColor="text1"/>
                             <w:sz w:val="24"/>
                             <w:szCs w:val="28"/>
+                            <w:lang w:val="es-ES"/>
                           </w:rPr>
                         </w:pPr>
                         <w:r>
@@ -1025,6 +939,7 @@
                             <w:color w:val="000000" w:themeColor="text1"/>
                             <w:sz w:val="24"/>
                             <w:szCs w:val="28"/>
+                            <w:lang w:val="es-ES"/>
                           </w:rPr>
                           <w:t>Pedro Casas Martínez</w:t>
                         </w:r>
@@ -1163,9 +1078,9 @@
                             <w:color w:val="000000" w:themeColor="text1"/>
                             <w:sz w:val="24"/>
                             <w:szCs w:val="24"/>
+                            <w:lang w:val="es-ES"/>
                           </w:rPr>
                         </w:pPr>
-                        <w:proofErr w:type="spellStart"/>
                         <w:r>
                           <w:rPr>
                             <w:rFonts w:ascii="Times New Roman" w:eastAsia="Times New Roman" w:hAnsi="Times New Roman" w:cs="Times New Roman"/>
@@ -1174,10 +1089,10 @@
                             <w:color w:val="000000" w:themeColor="text1"/>
                             <w:sz w:val="24"/>
                             <w:szCs w:val="24"/>
+                            <w:lang w:val="es-ES"/>
                           </w:rPr>
                           <w:t>Profesores</w:t>
                         </w:r>
-                        <w:proofErr w:type="spellEnd"/>
                       </w:p>
                       <w:p>
                         <w:pPr>
@@ -1188,6 +1103,7 @@
                             <w:color w:val="000000" w:themeColor="text1"/>
                             <w:sz w:val="24"/>
                             <w:szCs w:val="24"/>
+                            <w:lang w:val="es-ES"/>
                           </w:rPr>
                         </w:pPr>
                         <w:r>
@@ -1196,20 +1112,10 @@
                             <w:color w:val="000000" w:themeColor="text1"/>
                             <w:sz w:val="24"/>
                             <w:szCs w:val="24"/>
+                            <w:lang w:val="es-ES"/>
                           </w:rPr>
-                          <w:t xml:space="preserve">Dan Casas </w:t>
+                          <w:t>Dan Casas Guix</w:t>
                         </w:r>
-                        <w:proofErr w:type="spellStart"/>
-                        <w:r>
-                          <w:rPr>
-                            <w:rFonts w:ascii="Times New Roman" w:eastAsia="Times New Roman" w:hAnsi="Times New Roman" w:cs="Times New Roman"/>
-                            <w:color w:val="000000" w:themeColor="text1"/>
-                            <w:sz w:val="24"/>
-                            <w:szCs w:val="24"/>
-                          </w:rPr>
-                          <w:t>Guix</w:t>
-                        </w:r>
-                        <w:proofErr w:type="spellEnd"/>
                       </w:p>
                       <w:p>
                         <w:pPr>
@@ -1220,6 +1126,7 @@
                             <w:color w:val="000000" w:themeColor="text1"/>
                             <w:sz w:val="24"/>
                             <w:szCs w:val="24"/>
+                            <w:lang w:val="es-ES"/>
                           </w:rPr>
                         </w:pPr>
                         <w:r>
@@ -1228,40 +1135,10 @@
                             <w:color w:val="000000" w:themeColor="text1"/>
                             <w:sz w:val="24"/>
                             <w:szCs w:val="24"/>
+                            <w:lang w:val="es-ES"/>
                           </w:rPr>
-                          <w:t xml:space="preserve">Carlos </w:t>
+                          <w:t>Carlos Garre del Olmo</w:t>
                         </w:r>
-                        <w:proofErr w:type="spellStart"/>
-                        <w:r>
-                          <w:rPr>
-                            <w:rFonts w:ascii="Times New Roman" w:eastAsia="Times New Roman" w:hAnsi="Times New Roman" w:cs="Times New Roman"/>
-                            <w:color w:val="000000" w:themeColor="text1"/>
-                            <w:sz w:val="24"/>
-                            <w:szCs w:val="24"/>
-                          </w:rPr>
-                          <w:t>Garre</w:t>
-                        </w:r>
-                        <w:proofErr w:type="spellEnd"/>
-                        <w:r>
-                          <w:rPr>
-                            <w:rFonts w:ascii="Times New Roman" w:eastAsia="Times New Roman" w:hAnsi="Times New Roman" w:cs="Times New Roman"/>
-                            <w:color w:val="000000" w:themeColor="text1"/>
-                            <w:sz w:val="24"/>
-                            <w:szCs w:val="24"/>
-                          </w:rPr>
-                          <w:t xml:space="preserve"> del </w:t>
-                        </w:r>
-                        <w:proofErr w:type="spellStart"/>
-                        <w:r>
-                          <w:rPr>
-                            <w:rFonts w:ascii="Times New Roman" w:eastAsia="Times New Roman" w:hAnsi="Times New Roman" w:cs="Times New Roman"/>
-                            <w:color w:val="000000" w:themeColor="text1"/>
-                            <w:sz w:val="24"/>
-                            <w:szCs w:val="24"/>
-                          </w:rPr>
-                          <w:t>Olmo</w:t>
-                        </w:r>
-                        <w:proofErr w:type="spellEnd"/>
                       </w:p>
                     </w:txbxContent>
                   </v:textbox>
@@ -1278,6 +1155,7 @@
                             <w:color w:val="000000" w:themeColor="text1"/>
                             <w:sz w:val="36"/>
                             <w:szCs w:val="36"/>
+                            <w:lang w:val="es-ES"/>
                           </w:rPr>
                         </w:pPr>
                         <w:r>
@@ -1288,70 +1166,10 @@
                             <w:color w:val="000000" w:themeColor="text1"/>
                             <w:sz w:val="36"/>
                             <w:szCs w:val="36"/>
+                            <w:lang w:val="es-ES"/>
                           </w:rPr>
-                          <w:t xml:space="preserve">Grado en </w:t>
+                          <w:t>Grado en diseño y desarrollo de videojuegos</w:t>
                         </w:r>
-                        <w:proofErr w:type="spellStart"/>
-                        <w:r>
-                          <w:rPr>
-                            <w:rFonts w:ascii="Times New Roman" w:eastAsia="Times New Roman" w:hAnsi="Times New Roman" w:cs="Times New Roman"/>
-                            <w:b/>
-                            <w:bCs/>
-                            <w:color w:val="000000" w:themeColor="text1"/>
-                            <w:sz w:val="36"/>
-                            <w:szCs w:val="36"/>
-                          </w:rPr>
-                          <w:t>diseño</w:t>
-                        </w:r>
-                        <w:proofErr w:type="spellEnd"/>
-                        <w:r>
-                          <w:rPr>
-                            <w:rFonts w:ascii="Times New Roman" w:eastAsia="Times New Roman" w:hAnsi="Times New Roman" w:cs="Times New Roman"/>
-                            <w:b/>
-                            <w:bCs/>
-                            <w:color w:val="000000" w:themeColor="text1"/>
-                            <w:sz w:val="36"/>
-                            <w:szCs w:val="36"/>
-                          </w:rPr>
-                          <w:t xml:space="preserve"> y </w:t>
-                        </w:r>
-                        <w:proofErr w:type="spellStart"/>
-                        <w:r>
-                          <w:rPr>
-                            <w:rFonts w:ascii="Times New Roman" w:eastAsia="Times New Roman" w:hAnsi="Times New Roman" w:cs="Times New Roman"/>
-                            <w:b/>
-                            <w:bCs/>
-                            <w:color w:val="000000" w:themeColor="text1"/>
-                            <w:sz w:val="36"/>
-                            <w:szCs w:val="36"/>
-                          </w:rPr>
-                          <w:t>desarrollo</w:t>
-                        </w:r>
-                        <w:proofErr w:type="spellEnd"/>
-                        <w:r>
-                          <w:rPr>
-                            <w:rFonts w:ascii="Times New Roman" w:eastAsia="Times New Roman" w:hAnsi="Times New Roman" w:cs="Times New Roman"/>
-                            <w:b/>
-                            <w:bCs/>
-                            <w:color w:val="000000" w:themeColor="text1"/>
-                            <w:sz w:val="36"/>
-                            <w:szCs w:val="36"/>
-                          </w:rPr>
-                          <w:t xml:space="preserve"> de </w:t>
-                        </w:r>
-                        <w:proofErr w:type="spellStart"/>
-                        <w:r>
-                          <w:rPr>
-                            <w:rFonts w:ascii="Times New Roman" w:eastAsia="Times New Roman" w:hAnsi="Times New Roman" w:cs="Times New Roman"/>
-                            <w:b/>
-                            <w:bCs/>
-                            <w:color w:val="000000" w:themeColor="text1"/>
-                            <w:sz w:val="36"/>
-                            <w:szCs w:val="36"/>
-                          </w:rPr>
-                          <w:t>videojuegos</w:t>
-                        </w:r>
-                        <w:proofErr w:type="spellEnd"/>
                       </w:p>
                     </w:txbxContent>
                   </v:textbox>
@@ -1491,21 +1309,13 @@
         <w:p>
           <w:pPr>
             <w:pStyle w:val="TDC1"/>
-            <w:tabs>
-              <w:tab w:val="left" w:pos="440"/>
-              <w:tab w:val="right" w:leader="dot" w:pos="9350"/>
-            </w:tabs>
             <w:rPr>
-              <w:rFonts w:ascii="Times New Roman" w:eastAsiaTheme="minorEastAsia" w:hAnsi="Times New Roman" w:cs="Times New Roman"/>
-              <w:noProof/>
-              <w:sz w:val="24"/>
-              <w:szCs w:val="24"/>
-              <w:lang w:val="es-ES" w:eastAsia="es-ES"/>
+              <w:rFonts w:eastAsiaTheme="minorEastAsia"/>
+              <w:lang w:eastAsia="es-ES"/>
             </w:rPr>
           </w:pPr>
           <w:r>
             <w:rPr>
-              <w:rFonts w:ascii="Times New Roman" w:hAnsi="Times New Roman" w:cs="Times New Roman"/>
               <w:sz w:val="24"/>
               <w:szCs w:val="24"/>
             </w:rPr>
@@ -1513,7 +1323,6 @@
           </w:r>
           <w:r>
             <w:rPr>
-              <w:rFonts w:ascii="Times New Roman" w:hAnsi="Times New Roman" w:cs="Times New Roman"/>
               <w:sz w:val="24"/>
               <w:szCs w:val="24"/>
             </w:rPr>
@@ -1521,111 +1330,70 @@
           </w:r>
           <w:r>
             <w:rPr>
-              <w:rFonts w:ascii="Times New Roman" w:hAnsi="Times New Roman" w:cs="Times New Roman"/>
               <w:sz w:val="24"/>
               <w:szCs w:val="24"/>
             </w:rPr>
             <w:fldChar w:fldCharType="separate"/>
           </w:r>
-          <w:hyperlink w:anchor="_Toc59535349" w:history="1">
+          <w:hyperlink w:anchor="_Toc59536460" w:history="1">
             <w:r>
               <w:rPr>
                 <w:rStyle w:val="Hipervnculo"/>
-                <w:rFonts w:ascii="Times New Roman" w:hAnsi="Times New Roman" w:cs="Times New Roman"/>
-                <w:noProof/>
-                <w:sz w:val="24"/>
-                <w:szCs w:val="24"/>
-                <w:lang w:val="es-ES"/>
               </w:rPr>
               <w:t>1.</w:t>
             </w:r>
             <w:r>
               <w:rPr>
-                <w:rFonts w:ascii="Times New Roman" w:eastAsiaTheme="minorEastAsia" w:hAnsi="Times New Roman" w:cs="Times New Roman"/>
-                <w:noProof/>
-                <w:sz w:val="24"/>
-                <w:szCs w:val="24"/>
-                <w:lang w:val="es-ES" w:eastAsia="es-ES"/>
+                <w:rFonts w:eastAsiaTheme="minorEastAsia"/>
+                <w:lang w:eastAsia="es-ES"/>
               </w:rPr>
               <w:tab/>
             </w:r>
             <w:r>
               <w:rPr>
                 <w:rStyle w:val="Hipervnculo"/>
-                <w:rFonts w:ascii="Times New Roman" w:eastAsia="Times New Roman" w:hAnsi="Times New Roman" w:cs="Times New Roman"/>
-                <w:noProof/>
-                <w:sz w:val="24"/>
-                <w:szCs w:val="24"/>
-                <w:lang w:val="es-ES"/>
-              </w:rPr>
-              <w:t>Especificación del juego</w:t>
-            </w:r>
-            <w:r>
-              <w:rPr>
-                <w:rFonts w:ascii="Times New Roman" w:hAnsi="Times New Roman" w:cs="Times New Roman"/>
-                <w:noProof/>
+                <w:rFonts w:eastAsia="Times New Roman"/>
+              </w:rPr>
+              <w:t>Especificación de la simulación</w:t>
+            </w:r>
+            <w:r>
+              <w:rPr>
                 <w:webHidden/>
-                <w:sz w:val="24"/>
-                <w:szCs w:val="24"/>
               </w:rPr>
               <w:tab/>
             </w:r>
             <w:r>
               <w:rPr>
-                <w:rFonts w:ascii="Times New Roman" w:hAnsi="Times New Roman" w:cs="Times New Roman"/>
-                <w:noProof/>
                 <w:webHidden/>
-                <w:sz w:val="24"/>
-                <w:szCs w:val="24"/>
               </w:rPr>
               <w:fldChar w:fldCharType="begin"/>
             </w:r>
             <w:r>
               <w:rPr>
-                <w:rFonts w:ascii="Times New Roman" w:hAnsi="Times New Roman" w:cs="Times New Roman"/>
-                <w:noProof/>
                 <w:webHidden/>
-                <w:sz w:val="24"/>
-                <w:szCs w:val="24"/>
-              </w:rPr>
-              <w:instrText xml:space="preserve"> PAGEREF _Toc59535349 \h </w:instrText>
-            </w:r>
-            <w:r>
-              <w:rPr>
-                <w:rFonts w:ascii="Times New Roman" w:hAnsi="Times New Roman" w:cs="Times New Roman"/>
-                <w:noProof/>
+              </w:rPr>
+              <w:instrText xml:space="preserve"> PAGEREF _Toc59536460 \h </w:instrText>
+            </w:r>
+            <w:r>
+              <w:rPr>
                 <w:webHidden/>
-                <w:sz w:val="24"/>
-                <w:szCs w:val="24"/>
-              </w:rPr>
-            </w:r>
-            <w:r>
-              <w:rPr>
-                <w:rFonts w:ascii="Times New Roman" w:hAnsi="Times New Roman" w:cs="Times New Roman"/>
-                <w:noProof/>
+              </w:rPr>
+            </w:r>
+            <w:r>
+              <w:rPr>
                 <w:webHidden/>
-                <w:sz w:val="24"/>
-                <w:szCs w:val="24"/>
               </w:rPr>
               <w:fldChar w:fldCharType="separate"/>
             </w:r>
             <w:r>
               <w:rPr>
-                <w:rFonts w:ascii="Times New Roman" w:hAnsi="Times New Roman" w:cs="Times New Roman"/>
-                <w:noProof/>
                 <w:webHidden/>
-                <w:sz w:val="24"/>
-                <w:szCs w:val="24"/>
               </w:rPr>
               <w:t>1</w:t>
             </w:r>
             <w:r>
               <w:rPr>
-                <w:rFonts w:ascii="Times New Roman" w:hAnsi="Times New Roman" w:cs="Times New Roman"/>
-                <w:noProof/>
                 <w:webHidden/>
-                <w:sz w:val="24"/>
-                <w:szCs w:val="24"/>
               </w:rPr>
               <w:fldChar w:fldCharType="end"/>
             </w:r>
@@ -1634,117 +1402,71 @@
         <w:p>
           <w:pPr>
             <w:pStyle w:val="TDC1"/>
-            <w:tabs>
-              <w:tab w:val="left" w:pos="440"/>
-              <w:tab w:val="right" w:leader="dot" w:pos="9350"/>
-            </w:tabs>
             <w:rPr>
-              <w:rFonts w:ascii="Times New Roman" w:eastAsiaTheme="minorEastAsia" w:hAnsi="Times New Roman" w:cs="Times New Roman"/>
-              <w:noProof/>
-              <w:sz w:val="24"/>
-              <w:szCs w:val="24"/>
-              <w:lang w:val="es-ES" w:eastAsia="es-ES"/>
+              <w:rFonts w:eastAsiaTheme="minorEastAsia"/>
+              <w:lang w:eastAsia="es-ES"/>
             </w:rPr>
           </w:pPr>
-          <w:hyperlink w:anchor="_Toc59535350" w:history="1">
+          <w:hyperlink w:anchor="_Toc59536461" w:history="1">
             <w:r>
               <w:rPr>
                 <w:rStyle w:val="Hipervnculo"/>
-                <w:rFonts w:ascii="Times New Roman" w:eastAsia="Times New Roman" w:hAnsi="Times New Roman" w:cs="Times New Roman"/>
-                <w:noProof/>
-                <w:sz w:val="24"/>
-                <w:szCs w:val="24"/>
-                <w:lang w:val="es-ES"/>
+                <w:rFonts w:eastAsia="Times New Roman"/>
               </w:rPr>
               <w:t>2.</w:t>
             </w:r>
             <w:r>
               <w:rPr>
-                <w:rFonts w:ascii="Times New Roman" w:eastAsiaTheme="minorEastAsia" w:hAnsi="Times New Roman" w:cs="Times New Roman"/>
-                <w:noProof/>
-                <w:sz w:val="24"/>
-                <w:szCs w:val="24"/>
-                <w:lang w:val="es-ES" w:eastAsia="es-ES"/>
+                <w:rFonts w:eastAsiaTheme="minorEastAsia"/>
+                <w:lang w:eastAsia="es-ES"/>
               </w:rPr>
               <w:tab/>
             </w:r>
             <w:r>
               <w:rPr>
                 <w:rStyle w:val="Hipervnculo"/>
-                <w:rFonts w:ascii="Times New Roman" w:eastAsia="Times New Roman" w:hAnsi="Times New Roman" w:cs="Times New Roman"/>
-                <w:noProof/>
-                <w:sz w:val="24"/>
-                <w:szCs w:val="24"/>
-                <w:lang w:val="es-ES"/>
+                <w:rFonts w:eastAsia="Times New Roman"/>
               </w:rPr>
               <w:t>Especificación de los personajes</w:t>
             </w:r>
             <w:r>
               <w:rPr>
-                <w:rFonts w:ascii="Times New Roman" w:hAnsi="Times New Roman" w:cs="Times New Roman"/>
-                <w:noProof/>
                 <w:webHidden/>
-                <w:sz w:val="24"/>
-                <w:szCs w:val="24"/>
               </w:rPr>
               <w:tab/>
             </w:r>
             <w:r>
               <w:rPr>
-                <w:rFonts w:ascii="Times New Roman" w:hAnsi="Times New Roman" w:cs="Times New Roman"/>
-                <w:noProof/>
                 <w:webHidden/>
-                <w:sz w:val="24"/>
-                <w:szCs w:val="24"/>
               </w:rPr>
               <w:fldChar w:fldCharType="begin"/>
             </w:r>
             <w:r>
               <w:rPr>
-                <w:rFonts w:ascii="Times New Roman" w:hAnsi="Times New Roman" w:cs="Times New Roman"/>
-                <w:noProof/>
                 <w:webHidden/>
-                <w:sz w:val="24"/>
-                <w:szCs w:val="24"/>
-              </w:rPr>
-              <w:instrText xml:space="preserve"> PAGEREF _Toc59535350 \h </w:instrText>
-            </w:r>
-            <w:r>
-              <w:rPr>
-                <w:rFonts w:ascii="Times New Roman" w:hAnsi="Times New Roman" w:cs="Times New Roman"/>
-                <w:noProof/>
+              </w:rPr>
+              <w:instrText xml:space="preserve"> PAGEREF _Toc59536461 \h </w:instrText>
+            </w:r>
+            <w:r>
+              <w:rPr>
                 <w:webHidden/>
-                <w:sz w:val="24"/>
-                <w:szCs w:val="24"/>
-              </w:rPr>
-            </w:r>
-            <w:r>
-              <w:rPr>
-                <w:rFonts w:ascii="Times New Roman" w:hAnsi="Times New Roman" w:cs="Times New Roman"/>
-                <w:noProof/>
+              </w:rPr>
+            </w:r>
+            <w:r>
+              <w:rPr>
                 <w:webHidden/>
-                <w:sz w:val="24"/>
-                <w:szCs w:val="24"/>
               </w:rPr>
               <w:fldChar w:fldCharType="separate"/>
             </w:r>
             <w:r>
               <w:rPr>
-                <w:rFonts w:ascii="Times New Roman" w:hAnsi="Times New Roman" w:cs="Times New Roman"/>
-                <w:noProof/>
                 <w:webHidden/>
-                <w:sz w:val="24"/>
-                <w:szCs w:val="24"/>
               </w:rPr>
               <w:t>2</w:t>
             </w:r>
             <w:r>
               <w:rPr>
-                <w:rFonts w:ascii="Times New Roman" w:hAnsi="Times New Roman" w:cs="Times New Roman"/>
-                <w:noProof/>
                 <w:webHidden/>
-                <w:sz w:val="24"/>
-                <w:szCs w:val="24"/>
               </w:rPr>
               <w:fldChar w:fldCharType="end"/>
             </w:r>
@@ -1757,91 +1479,66 @@
               <w:tab w:val="right" w:leader="dot" w:pos="9350"/>
             </w:tabs>
             <w:rPr>
-              <w:rFonts w:ascii="Times New Roman" w:eastAsiaTheme="minorEastAsia" w:hAnsi="Times New Roman" w:cs="Times New Roman"/>
+              <w:rFonts w:eastAsiaTheme="minorEastAsia"/>
               <w:noProof/>
-              <w:sz w:val="24"/>
-              <w:szCs w:val="24"/>
               <w:lang w:val="es-ES" w:eastAsia="es-ES"/>
             </w:rPr>
           </w:pPr>
-          <w:hyperlink w:anchor="_Toc59535351" w:history="1">
+          <w:hyperlink w:anchor="_Toc59536462" w:history="1">
             <w:r>
               <w:rPr>
                 <w:rStyle w:val="Hipervnculo"/>
                 <w:rFonts w:ascii="Times New Roman" w:eastAsia="Times New Roman" w:hAnsi="Times New Roman" w:cs="Times New Roman"/>
                 <w:noProof/>
-                <w:sz w:val="24"/>
-                <w:szCs w:val="24"/>
                 <w:lang w:val="es-ES"/>
               </w:rPr>
               <w:t>Drones</w:t>
             </w:r>
             <w:r>
               <w:rPr>
-                <w:rFonts w:ascii="Times New Roman" w:hAnsi="Times New Roman" w:cs="Times New Roman"/>
                 <w:noProof/>
                 <w:webHidden/>
-                <w:sz w:val="24"/>
-                <w:szCs w:val="24"/>
               </w:rPr>
               <w:tab/>
             </w:r>
             <w:r>
               <w:rPr>
-                <w:rFonts w:ascii="Times New Roman" w:hAnsi="Times New Roman" w:cs="Times New Roman"/>
                 <w:noProof/>
                 <w:webHidden/>
-                <w:sz w:val="24"/>
-                <w:szCs w:val="24"/>
               </w:rPr>
               <w:fldChar w:fldCharType="begin"/>
             </w:r>
             <w:r>
               <w:rPr>
-                <w:rFonts w:ascii="Times New Roman" w:hAnsi="Times New Roman" w:cs="Times New Roman"/>
                 <w:noProof/>
                 <w:webHidden/>
-                <w:sz w:val="24"/>
-                <w:szCs w:val="24"/>
-              </w:rPr>
-              <w:instrText xml:space="preserve"> PAGEREF _Toc59535351 \h </w:instrText>
-            </w:r>
-            <w:r>
-              <w:rPr>
-                <w:rFonts w:ascii="Times New Roman" w:hAnsi="Times New Roman" w:cs="Times New Roman"/>
+              </w:rPr>
+              <w:instrText xml:space="preserve"> PAGEREF _Toc59536462 \h </w:instrText>
+            </w:r>
+            <w:r>
+              <w:rPr>
                 <w:noProof/>
                 <w:webHidden/>
-                <w:sz w:val="24"/>
-                <w:szCs w:val="24"/>
-              </w:rPr>
-            </w:r>
-            <w:r>
-              <w:rPr>
-                <w:rFonts w:ascii="Times New Roman" w:hAnsi="Times New Roman" w:cs="Times New Roman"/>
+              </w:rPr>
+            </w:r>
+            <w:r>
+              <w:rPr>
                 <w:noProof/>
                 <w:webHidden/>
-                <w:sz w:val="24"/>
-                <w:szCs w:val="24"/>
               </w:rPr>
               <w:fldChar w:fldCharType="separate"/>
             </w:r>
             <w:r>
               <w:rPr>
-                <w:rFonts w:ascii="Times New Roman" w:hAnsi="Times New Roman" w:cs="Times New Roman"/>
                 <w:noProof/>
                 <w:webHidden/>
-                <w:sz w:val="24"/>
-                <w:szCs w:val="24"/>
               </w:rPr>
               <w:t>2</w:t>
             </w:r>
             <w:r>
               <w:rPr>
-                <w:rFonts w:ascii="Times New Roman" w:hAnsi="Times New Roman" w:cs="Times New Roman"/>
                 <w:noProof/>
                 <w:webHidden/>
-                <w:sz w:val="24"/>
-                <w:szCs w:val="24"/>
               </w:rPr>
               <w:fldChar w:fldCharType="end"/>
             </w:r>
@@ -1854,91 +1551,66 @@
               <w:tab w:val="right" w:leader="dot" w:pos="9350"/>
             </w:tabs>
             <w:rPr>
-              <w:rFonts w:ascii="Times New Roman" w:eastAsiaTheme="minorEastAsia" w:hAnsi="Times New Roman" w:cs="Times New Roman"/>
+              <w:rFonts w:eastAsiaTheme="minorEastAsia"/>
               <w:noProof/>
-              <w:sz w:val="24"/>
-              <w:szCs w:val="24"/>
               <w:lang w:val="es-ES" w:eastAsia="es-ES"/>
             </w:rPr>
           </w:pPr>
-          <w:hyperlink w:anchor="_Toc59535352" w:history="1">
+          <w:hyperlink w:anchor="_Toc59536463" w:history="1">
             <w:r>
               <w:rPr>
                 <w:rStyle w:val="Hipervnculo"/>
                 <w:rFonts w:ascii="Times New Roman" w:eastAsia="Times New Roman" w:hAnsi="Times New Roman" w:cs="Times New Roman"/>
                 <w:noProof/>
-                <w:sz w:val="24"/>
-                <w:szCs w:val="24"/>
                 <w:lang w:val="es-ES"/>
               </w:rPr>
               <w:t>Reclutador</w:t>
             </w:r>
             <w:r>
               <w:rPr>
-                <w:rFonts w:ascii="Times New Roman" w:hAnsi="Times New Roman" w:cs="Times New Roman"/>
                 <w:noProof/>
                 <w:webHidden/>
-                <w:sz w:val="24"/>
-                <w:szCs w:val="24"/>
               </w:rPr>
               <w:tab/>
             </w:r>
             <w:r>
               <w:rPr>
-                <w:rFonts w:ascii="Times New Roman" w:hAnsi="Times New Roman" w:cs="Times New Roman"/>
                 <w:noProof/>
                 <w:webHidden/>
-                <w:sz w:val="24"/>
-                <w:szCs w:val="24"/>
               </w:rPr>
               <w:fldChar w:fldCharType="begin"/>
             </w:r>
             <w:r>
               <w:rPr>
-                <w:rFonts w:ascii="Times New Roman" w:hAnsi="Times New Roman" w:cs="Times New Roman"/>
                 <w:noProof/>
                 <w:webHidden/>
-                <w:sz w:val="24"/>
-                <w:szCs w:val="24"/>
-              </w:rPr>
-              <w:instrText xml:space="preserve"> PAGEREF _Toc59535352 \h </w:instrText>
-            </w:r>
-            <w:r>
-              <w:rPr>
-                <w:rFonts w:ascii="Times New Roman" w:hAnsi="Times New Roman" w:cs="Times New Roman"/>
+              </w:rPr>
+              <w:instrText xml:space="preserve"> PAGEREF _Toc59536463 \h </w:instrText>
+            </w:r>
+            <w:r>
+              <w:rPr>
                 <w:noProof/>
                 <w:webHidden/>
-                <w:sz w:val="24"/>
-                <w:szCs w:val="24"/>
-              </w:rPr>
-            </w:r>
-            <w:r>
-              <w:rPr>
-                <w:rFonts w:ascii="Times New Roman" w:hAnsi="Times New Roman" w:cs="Times New Roman"/>
+              </w:rPr>
+            </w:r>
+            <w:r>
+              <w:rPr>
                 <w:noProof/>
                 <w:webHidden/>
-                <w:sz w:val="24"/>
-                <w:szCs w:val="24"/>
               </w:rPr>
               <w:fldChar w:fldCharType="separate"/>
             </w:r>
             <w:r>
               <w:rPr>
-                <w:rFonts w:ascii="Times New Roman" w:hAnsi="Times New Roman" w:cs="Times New Roman"/>
                 <w:noProof/>
                 <w:webHidden/>
-                <w:sz w:val="24"/>
-                <w:szCs w:val="24"/>
               </w:rPr>
               <w:t>6</w:t>
             </w:r>
             <w:r>
               <w:rPr>
-                <w:rFonts w:ascii="Times New Roman" w:hAnsi="Times New Roman" w:cs="Times New Roman"/>
                 <w:noProof/>
                 <w:webHidden/>
-                <w:sz w:val="24"/>
-                <w:szCs w:val="24"/>
               </w:rPr>
               <w:fldChar w:fldCharType="end"/>
             </w:r>
@@ -1951,91 +1623,66 @@
               <w:tab w:val="right" w:leader="dot" w:pos="9350"/>
             </w:tabs>
             <w:rPr>
-              <w:rFonts w:ascii="Times New Roman" w:eastAsiaTheme="minorEastAsia" w:hAnsi="Times New Roman" w:cs="Times New Roman"/>
+              <w:rFonts w:eastAsiaTheme="minorEastAsia"/>
               <w:noProof/>
-              <w:sz w:val="24"/>
-              <w:szCs w:val="24"/>
               <w:lang w:val="es-ES" w:eastAsia="es-ES"/>
             </w:rPr>
           </w:pPr>
-          <w:hyperlink w:anchor="_Toc59535353" w:history="1">
+          <w:hyperlink w:anchor="_Toc59536464" w:history="1">
             <w:r>
               <w:rPr>
                 <w:rStyle w:val="Hipervnculo"/>
                 <w:rFonts w:ascii="Times New Roman" w:eastAsia="Times New Roman" w:hAnsi="Times New Roman" w:cs="Times New Roman"/>
                 <w:noProof/>
-                <w:sz w:val="24"/>
-                <w:szCs w:val="24"/>
                 <w:lang w:val="es-ES"/>
               </w:rPr>
               <w:t>Torreta</w:t>
             </w:r>
             <w:r>
               <w:rPr>
-                <w:rFonts w:ascii="Times New Roman" w:hAnsi="Times New Roman" w:cs="Times New Roman"/>
                 <w:noProof/>
                 <w:webHidden/>
-                <w:sz w:val="24"/>
-                <w:szCs w:val="24"/>
               </w:rPr>
               <w:tab/>
             </w:r>
             <w:r>
               <w:rPr>
-                <w:rFonts w:ascii="Times New Roman" w:hAnsi="Times New Roman" w:cs="Times New Roman"/>
                 <w:noProof/>
                 <w:webHidden/>
-                <w:sz w:val="24"/>
-                <w:szCs w:val="24"/>
               </w:rPr>
               <w:fldChar w:fldCharType="begin"/>
             </w:r>
             <w:r>
               <w:rPr>
-                <w:rFonts w:ascii="Times New Roman" w:hAnsi="Times New Roman" w:cs="Times New Roman"/>
                 <w:noProof/>
                 <w:webHidden/>
-                <w:sz w:val="24"/>
-                <w:szCs w:val="24"/>
-              </w:rPr>
-              <w:instrText xml:space="preserve"> PAGEREF _Toc59535353 \h </w:instrText>
-            </w:r>
-            <w:r>
-              <w:rPr>
-                <w:rFonts w:ascii="Times New Roman" w:hAnsi="Times New Roman" w:cs="Times New Roman"/>
+              </w:rPr>
+              <w:instrText xml:space="preserve"> PAGEREF _Toc59536464 \h </w:instrText>
+            </w:r>
+            <w:r>
+              <w:rPr>
                 <w:noProof/>
                 <w:webHidden/>
-                <w:sz w:val="24"/>
-                <w:szCs w:val="24"/>
-              </w:rPr>
-            </w:r>
-            <w:r>
-              <w:rPr>
-                <w:rFonts w:ascii="Times New Roman" w:hAnsi="Times New Roman" w:cs="Times New Roman"/>
+              </w:rPr>
+            </w:r>
+            <w:r>
+              <w:rPr>
                 <w:noProof/>
                 <w:webHidden/>
-                <w:sz w:val="24"/>
-                <w:szCs w:val="24"/>
               </w:rPr>
               <w:fldChar w:fldCharType="separate"/>
             </w:r>
             <w:r>
               <w:rPr>
-                <w:rFonts w:ascii="Times New Roman" w:hAnsi="Times New Roman" w:cs="Times New Roman"/>
                 <w:noProof/>
                 <w:webHidden/>
-                <w:sz w:val="24"/>
-                <w:szCs w:val="24"/>
               </w:rPr>
               <w:t>9</w:t>
             </w:r>
             <w:r>
               <w:rPr>
-                <w:rFonts w:ascii="Times New Roman" w:hAnsi="Times New Roman" w:cs="Times New Roman"/>
                 <w:noProof/>
                 <w:webHidden/>
-                <w:sz w:val="24"/>
-                <w:szCs w:val="24"/>
               </w:rPr>
               <w:fldChar w:fldCharType="end"/>
             </w:r>
@@ -2044,117 +1691,71 @@
         <w:p>
           <w:pPr>
             <w:pStyle w:val="TDC1"/>
-            <w:tabs>
-              <w:tab w:val="left" w:pos="440"/>
-              <w:tab w:val="right" w:leader="dot" w:pos="9350"/>
-            </w:tabs>
             <w:rPr>
-              <w:rFonts w:ascii="Times New Roman" w:eastAsiaTheme="minorEastAsia" w:hAnsi="Times New Roman" w:cs="Times New Roman"/>
-              <w:noProof/>
-              <w:sz w:val="24"/>
-              <w:szCs w:val="24"/>
-              <w:lang w:val="es-ES" w:eastAsia="es-ES"/>
+              <w:rFonts w:eastAsiaTheme="minorEastAsia"/>
+              <w:lang w:eastAsia="es-ES"/>
             </w:rPr>
           </w:pPr>
-          <w:hyperlink w:anchor="_Toc59535354" w:history="1">
+          <w:hyperlink w:anchor="_Toc59536465" w:history="1">
             <w:r>
               <w:rPr>
                 <w:rStyle w:val="Hipervnculo"/>
-                <w:rFonts w:ascii="Times New Roman" w:eastAsia="Times New Roman" w:hAnsi="Times New Roman" w:cs="Times New Roman"/>
-                <w:noProof/>
-                <w:sz w:val="24"/>
-                <w:szCs w:val="24"/>
-                <w:lang w:val="es-ES"/>
+                <w:rFonts w:eastAsia="Times New Roman"/>
               </w:rPr>
               <w:t>3.</w:t>
             </w:r>
             <w:r>
               <w:rPr>
-                <w:rFonts w:ascii="Times New Roman" w:eastAsiaTheme="minorEastAsia" w:hAnsi="Times New Roman" w:cs="Times New Roman"/>
-                <w:noProof/>
-                <w:sz w:val="24"/>
-                <w:szCs w:val="24"/>
-                <w:lang w:val="es-ES" w:eastAsia="es-ES"/>
+                <w:rFonts w:eastAsiaTheme="minorEastAsia"/>
+                <w:lang w:eastAsia="es-ES"/>
               </w:rPr>
               <w:tab/>
             </w:r>
             <w:r>
               <w:rPr>
                 <w:rStyle w:val="Hipervnculo"/>
-                <w:rFonts w:ascii="Times New Roman" w:eastAsia="Times New Roman" w:hAnsi="Times New Roman" w:cs="Times New Roman"/>
-                <w:noProof/>
-                <w:sz w:val="24"/>
-                <w:szCs w:val="24"/>
-                <w:lang w:val="es-ES"/>
+                <w:rFonts w:eastAsia="Times New Roman"/>
               </w:rPr>
               <w:t>Interacción con el entorno/mundo</w:t>
             </w:r>
             <w:r>
               <w:rPr>
-                <w:rFonts w:ascii="Times New Roman" w:hAnsi="Times New Roman" w:cs="Times New Roman"/>
-                <w:noProof/>
                 <w:webHidden/>
-                <w:sz w:val="24"/>
-                <w:szCs w:val="24"/>
               </w:rPr>
               <w:tab/>
             </w:r>
             <w:r>
               <w:rPr>
-                <w:rFonts w:ascii="Times New Roman" w:hAnsi="Times New Roman" w:cs="Times New Roman"/>
-                <w:noProof/>
                 <w:webHidden/>
-                <w:sz w:val="24"/>
-                <w:szCs w:val="24"/>
               </w:rPr>
               <w:fldChar w:fldCharType="begin"/>
             </w:r>
             <w:r>
               <w:rPr>
-                <w:rFonts w:ascii="Times New Roman" w:hAnsi="Times New Roman" w:cs="Times New Roman"/>
-                <w:noProof/>
                 <w:webHidden/>
-                <w:sz w:val="24"/>
-                <w:szCs w:val="24"/>
-              </w:rPr>
-              <w:instrText xml:space="preserve"> PAGEREF _Toc59535354 \h </w:instrText>
-            </w:r>
-            <w:r>
-              <w:rPr>
-                <w:rFonts w:ascii="Times New Roman" w:hAnsi="Times New Roman" w:cs="Times New Roman"/>
-                <w:noProof/>
+              </w:rPr>
+              <w:instrText xml:space="preserve"> PAGEREF _Toc59536465 \h </w:instrText>
+            </w:r>
+            <w:r>
+              <w:rPr>
                 <w:webHidden/>
-                <w:sz w:val="24"/>
-                <w:szCs w:val="24"/>
-              </w:rPr>
-            </w:r>
-            <w:r>
-              <w:rPr>
-                <w:rFonts w:ascii="Times New Roman" w:hAnsi="Times New Roman" w:cs="Times New Roman"/>
-                <w:noProof/>
+              </w:rPr>
+            </w:r>
+            <w:r>
+              <w:rPr>
                 <w:webHidden/>
-                <w:sz w:val="24"/>
-                <w:szCs w:val="24"/>
               </w:rPr>
               <w:fldChar w:fldCharType="separate"/>
             </w:r>
             <w:r>
               <w:rPr>
-                <w:rFonts w:ascii="Times New Roman" w:hAnsi="Times New Roman" w:cs="Times New Roman"/>
-                <w:noProof/>
                 <w:webHidden/>
-                <w:sz w:val="24"/>
-                <w:szCs w:val="24"/>
               </w:rPr>
               <w:t>11</w:t>
             </w:r>
             <w:r>
               <w:rPr>
-                <w:rFonts w:ascii="Times New Roman" w:hAnsi="Times New Roman" w:cs="Times New Roman"/>
-                <w:noProof/>
                 <w:webHidden/>
-                <w:sz w:val="24"/>
-                <w:szCs w:val="24"/>
               </w:rPr>
               <w:fldChar w:fldCharType="end"/>
             </w:r>
@@ -2200,7 +1801,7 @@
           <w:lang w:val="es-ES"/>
         </w:rPr>
       </w:pPr>
-      <w:bookmarkStart w:id="1" w:name="_Toc59535349"/>
+      <w:bookmarkStart w:id="1" w:name="_Toc59536460"/>
       <w:bookmarkEnd w:id="0"/>
       <w:r>
         <w:rPr>
@@ -2212,7 +1813,18 @@
           <w:lang w:val="es-ES"/>
         </w:rPr>
         <w:lastRenderedPageBreak/>
-        <w:t>Especificación del juego</w:t>
+        <w:t>Especificación de</w:t>
+      </w:r>
+      <w:r>
+        <w:rPr>
+          <w:rFonts w:ascii="Times New Roman" w:eastAsia="Times New Roman" w:hAnsi="Times New Roman" w:cs="Times New Roman"/>
+          <w:b/>
+          <w:bCs/>
+          <w:sz w:val="32"/>
+          <w:szCs w:val="32"/>
+          <w:lang w:val="es-ES"/>
+        </w:rPr>
+        <w:t xml:space="preserve"> la simulación</w:t>
       </w:r>
       <w:bookmarkEnd w:id="1"/>
     </w:p>
@@ -2234,7 +1846,61 @@
           <w:szCs w:val="24"/>
           <w:lang w:val="es-ES"/>
         </w:rPr>
-        <w:t>El juego consiste en conquistar la mayor cantidad bases enemigas y defender las propias antes de que acabe el tiempo. El mundo está dominado por dos bandos, rojo y azul. El jugador pertenece al equipo azul y debe ayudar a sus tropas a conquistar bases enemigas. Las bases consisten en una serie de nodos repartidos por el escenario que sirven como punto de reaparición para enemigos y aliados caídos y para la recarga de vida y munición. En el inicio de una partida ambos equipos cuentan con el mismo número de bases y tropas.</w:t>
+        <w:t xml:space="preserve">La simulación consiste en una batalla de distintos equipos por conquistar el mayor número de bases en el tiempo de duración de una partida. </w:t>
+      </w:r>
+      <w:r>
+        <w:rPr>
+          <w:rFonts w:ascii="Times New Roman" w:eastAsia="Times New Roman" w:hAnsi="Times New Roman" w:cs="Times New Roman"/>
+          <w:sz w:val="24"/>
+          <w:szCs w:val="24"/>
+          <w:lang w:val="es-ES"/>
+        </w:rPr>
+        <w:t xml:space="preserve">El mundo está dominado por </w:t>
+      </w:r>
+      <w:r>
+        <w:rPr>
+          <w:rFonts w:ascii="Times New Roman" w:eastAsia="Times New Roman" w:hAnsi="Times New Roman" w:cs="Times New Roman"/>
+          <w:sz w:val="24"/>
+          <w:szCs w:val="24"/>
+          <w:lang w:val="es-ES"/>
+        </w:rPr>
+        <w:t>distintos equipos diferenciados por su color</w:t>
+      </w:r>
+      <w:r>
+        <w:rPr>
+          <w:rFonts w:ascii="Times New Roman" w:eastAsia="Times New Roman" w:hAnsi="Times New Roman" w:cs="Times New Roman"/>
+          <w:sz w:val="24"/>
+          <w:szCs w:val="24"/>
+          <w:lang w:val="es-ES"/>
+        </w:rPr>
+        <w:t xml:space="preserve">. Las bases consisten en una serie de nodos repartidos por el escenario que sirven como punto de reaparición para </w:t>
+      </w:r>
+      <w:r>
+        <w:rPr>
+          <w:rFonts w:ascii="Times New Roman" w:eastAsia="Times New Roman" w:hAnsi="Times New Roman" w:cs="Times New Roman"/>
+          <w:sz w:val="24"/>
+          <w:szCs w:val="24"/>
+          <w:lang w:val="es-ES"/>
+        </w:rPr>
+        <w:t>las tropas del equipo al que pertenezcan</w:t>
+      </w:r>
+      <w:r>
+        <w:rPr>
+          <w:rFonts w:ascii="Times New Roman" w:eastAsia="Times New Roman" w:hAnsi="Times New Roman" w:cs="Times New Roman"/>
+          <w:sz w:val="24"/>
+          <w:szCs w:val="24"/>
+          <w:lang w:val="es-ES"/>
+        </w:rPr>
+        <w:t xml:space="preserve">. En el inicio de una partida </w:t>
+      </w:r>
+      <w:r>
+        <w:rPr>
+          <w:rFonts w:ascii="Times New Roman" w:eastAsia="Times New Roman" w:hAnsi="Times New Roman" w:cs="Times New Roman"/>
+          <w:sz w:val="24"/>
+          <w:szCs w:val="24"/>
+          <w:lang w:val="es-ES"/>
+        </w:rPr>
+        <w:t>todos los equipos están equilibrados con el mismo número de bases y tropas.</w:t>
       </w:r>
     </w:p>
     <w:p>
@@ -2255,53 +1921,7 @@
           <w:szCs w:val="24"/>
           <w:lang w:val="es-ES"/>
         </w:rPr>
-        <w:t xml:space="preserve">El jugador controla una moto voladora, distinguiéndose mucho del resto de agentes. Esta moto tiene la particularidad de que flota por encima del suelo, por lo que su combustible principal es aire. En ella le acompaña un </w:t>
-      </w:r>
-      <w:proofErr w:type="spellStart"/>
-      <w:r>
-        <w:rPr>
-          <w:rFonts w:ascii="Times New Roman" w:eastAsia="Times New Roman" w:hAnsi="Times New Roman" w:cs="Times New Roman"/>
-          <w:i/>
-          <w:iCs/>
-          <w:sz w:val="24"/>
-          <w:szCs w:val="24"/>
-          <w:lang w:val="es-ES"/>
-        </w:rPr>
-        <w:t>bot</w:t>
-      </w:r>
-      <w:proofErr w:type="spellEnd"/>
-      <w:r>
-        <w:rPr>
-          <w:rFonts w:ascii="Times New Roman" w:eastAsia="Times New Roman" w:hAnsi="Times New Roman" w:cs="Times New Roman"/>
-          <w:sz w:val="24"/>
-          <w:szCs w:val="24"/>
-          <w:lang w:val="es-ES"/>
-        </w:rPr>
-        <w:t xml:space="preserve">, que es capaz de ayudar al jugador a conseguir combustible entre otras cosas dentro del campo de batalla. Además, este </w:t>
-      </w:r>
-      <w:proofErr w:type="spellStart"/>
-      <w:r>
-        <w:rPr>
-          <w:rFonts w:ascii="Times New Roman" w:eastAsia="Times New Roman" w:hAnsi="Times New Roman" w:cs="Times New Roman"/>
-          <w:i/>
-          <w:iCs/>
-          <w:sz w:val="24"/>
-          <w:szCs w:val="24"/>
-          <w:lang w:val="es-ES"/>
-        </w:rPr>
-        <w:t>bot</w:t>
-      </w:r>
-      <w:proofErr w:type="spellEnd"/>
-      <w:r>
-        <w:rPr>
-          <w:rFonts w:ascii="Times New Roman" w:eastAsia="Times New Roman" w:hAnsi="Times New Roman" w:cs="Times New Roman"/>
-          <w:i/>
-          <w:iCs/>
-          <w:sz w:val="24"/>
-          <w:szCs w:val="24"/>
-          <w:lang w:val="es-ES"/>
-        </w:rPr>
-        <w:t xml:space="preserve"> </w:t>
+        <w:t xml:space="preserve">Los equipos deberán defender sus bases al mismo tiempo que se coordinan para conquistar bases enemigas. Hay distintos tipos de enemigos que interactúan entre ellos para formar estrategias de ataque. A nivel visual, la simulación tendrá una apariencia minimalista </w:t>
       </w:r>
       <w:r>
         <w:rPr>
@@ -2310,235 +1930,8 @@
           <w:szCs w:val="24"/>
           <w:lang w:val="es-ES"/>
         </w:rPr>
-        <w:t xml:space="preserve">le ayudará a defenderse de los enemigos haciendo uso de un arma integrada en el vehículo. Dicha arma también puede ser usada por el jugador, aunque mientras la use no podrá conducir, en su lugar, el </w:t>
+        <w:t xml:space="preserve">ambientada en una sala de experimentación de un laboratorio gigante y los agentes son robots. </w:t>
       </w:r>
-      <w:proofErr w:type="spellStart"/>
-      <w:r>
-        <w:rPr>
-          <w:rFonts w:ascii="Times New Roman" w:eastAsia="Times New Roman" w:hAnsi="Times New Roman" w:cs="Times New Roman"/>
-          <w:i/>
-          <w:iCs/>
-          <w:sz w:val="24"/>
-          <w:szCs w:val="24"/>
-          <w:lang w:val="es-ES"/>
-        </w:rPr>
-        <w:t>bot</w:t>
-      </w:r>
-      <w:proofErr w:type="spellEnd"/>
-      <w:r>
-        <w:rPr>
-          <w:rFonts w:ascii="Times New Roman" w:eastAsia="Times New Roman" w:hAnsi="Times New Roman" w:cs="Times New Roman"/>
-          <w:i/>
-          <w:iCs/>
-          <w:sz w:val="24"/>
-          <w:szCs w:val="24"/>
-          <w:lang w:val="es-ES"/>
-        </w:rPr>
-        <w:t xml:space="preserve"> </w:t>
-      </w:r>
-      <w:r>
-        <w:rPr>
-          <w:rFonts w:ascii="Times New Roman" w:eastAsia="Times New Roman" w:hAnsi="Times New Roman" w:cs="Times New Roman"/>
-          <w:sz w:val="24"/>
-          <w:szCs w:val="24"/>
-          <w:lang w:val="es-ES"/>
-        </w:rPr>
-        <w:t>tratará de maniobrar como pueda para no estrellarse.</w:t>
-      </w:r>
-    </w:p>
-    <w:p>
-      <w:pPr>
-        <w:spacing w:line="360" w:lineRule="auto"/>
-        <w:rPr>
-          <w:rFonts w:ascii="Times New Roman" w:eastAsia="Times New Roman" w:hAnsi="Times New Roman" w:cs="Times New Roman"/>
-          <w:sz w:val="24"/>
-          <w:szCs w:val="24"/>
-          <w:lang w:val="es-ES"/>
-        </w:rPr>
-      </w:pPr>
-      <w:r>
-        <w:rPr>
-          <w:rFonts w:ascii="Times New Roman" w:eastAsia="Times New Roman" w:hAnsi="Times New Roman" w:cs="Times New Roman"/>
-          <w:sz w:val="24"/>
-          <w:szCs w:val="24"/>
-          <w:lang w:val="es-ES"/>
-        </w:rPr>
-        <w:t xml:space="preserve">Para ello, el jugador cuenta con un arma integrada en el </w:t>
-      </w:r>
-      <w:proofErr w:type="spellStart"/>
-      <w:r>
-        <w:rPr>
-          <w:rFonts w:ascii="Times New Roman" w:eastAsia="Times New Roman" w:hAnsi="Times New Roman" w:cs="Times New Roman"/>
-          <w:i/>
-          <w:iCs/>
-          <w:sz w:val="24"/>
-          <w:szCs w:val="24"/>
-          <w:lang w:val="es-ES"/>
-        </w:rPr>
-        <w:t>bot</w:t>
-      </w:r>
-      <w:proofErr w:type="spellEnd"/>
-      <w:r>
-        <w:rPr>
-          <w:rFonts w:ascii="Times New Roman" w:eastAsia="Times New Roman" w:hAnsi="Times New Roman" w:cs="Times New Roman"/>
-          <w:sz w:val="24"/>
-          <w:szCs w:val="24"/>
-          <w:lang w:val="es-ES"/>
-        </w:rPr>
-        <w:t xml:space="preserve">, que le defenderá de enemigos. Aun así, el jugador puede optar por desacoplar el arma y disparar por su cuenta, dejando la conducción al </w:t>
-      </w:r>
-      <w:proofErr w:type="spellStart"/>
-      <w:r>
-        <w:rPr>
-          <w:rFonts w:ascii="Times New Roman" w:eastAsia="Times New Roman" w:hAnsi="Times New Roman" w:cs="Times New Roman"/>
-          <w:i/>
-          <w:iCs/>
-          <w:sz w:val="24"/>
-          <w:szCs w:val="24"/>
-          <w:lang w:val="es-ES"/>
-        </w:rPr>
-        <w:t>bot</w:t>
-      </w:r>
-      <w:proofErr w:type="spellEnd"/>
-      <w:r>
-        <w:rPr>
-          <w:rFonts w:ascii="Times New Roman" w:eastAsia="Times New Roman" w:hAnsi="Times New Roman" w:cs="Times New Roman"/>
-          <w:sz w:val="24"/>
-          <w:szCs w:val="24"/>
-          <w:lang w:val="es-ES"/>
-        </w:rPr>
-        <w:t>.</w:t>
-      </w:r>
-    </w:p>
-    <w:p>
-      <w:pPr>
-        <w:spacing w:line="360" w:lineRule="auto"/>
-        <w:rPr>
-          <w:rFonts w:ascii="Times New Roman" w:eastAsia="Times New Roman" w:hAnsi="Times New Roman" w:cs="Times New Roman"/>
-          <w:sz w:val="24"/>
-          <w:szCs w:val="24"/>
-          <w:lang w:val="es-ES"/>
-        </w:rPr>
-      </w:pPr>
-      <w:r>
-        <w:rPr>
-          <w:rFonts w:ascii="Times New Roman" w:eastAsia="Times New Roman" w:hAnsi="Times New Roman" w:cs="Times New Roman"/>
-          <w:sz w:val="24"/>
-          <w:szCs w:val="24"/>
-          <w:lang w:val="es-ES"/>
-        </w:rPr>
-        <w:t>Durante la partida, el jugador debe manejar distintos recursos, que son los siguientes:</w:t>
-      </w:r>
-    </w:p>
-    <w:p>
-      <w:pPr>
-        <w:pStyle w:val="Prrafodelista"/>
-        <w:numPr>
-          <w:ilvl w:val="1"/>
-          <w:numId w:val="3"/>
-        </w:numPr>
-        <w:spacing w:line="360" w:lineRule="auto"/>
-        <w:ind w:left="720"/>
-        <w:jc w:val="both"/>
-        <w:rPr>
-          <w:rFonts w:ascii="Times New Roman" w:eastAsia="Times New Roman" w:hAnsi="Times New Roman" w:cs="Times New Roman"/>
-          <w:sz w:val="24"/>
-          <w:szCs w:val="24"/>
-          <w:lang w:val="es-ES"/>
-        </w:rPr>
-      </w:pPr>
-      <w:r>
-        <w:rPr>
-          <w:rFonts w:ascii="Times New Roman" w:eastAsia="Times New Roman" w:hAnsi="Times New Roman" w:cs="Times New Roman"/>
-          <w:sz w:val="24"/>
-          <w:szCs w:val="24"/>
-          <w:lang w:val="es-ES"/>
-        </w:rPr>
-        <w:t>La energía: Es la vida que tiene la moto, si este recurso llega a 0, se acaba la partida. Para ello deberá evitar disparos de enemigos o chocarse con obstáculos en la arena. Si la energía llega a cero, el jugador habrá sido derrotado y aparecerá de nuevo en su base más cercana pasados unos segundos.</w:t>
-      </w:r>
-    </w:p>
-    <w:p>
-      <w:pPr>
-        <w:pStyle w:val="Prrafodelista"/>
-        <w:numPr>
-          <w:ilvl w:val="0"/>
-          <w:numId w:val="3"/>
-        </w:numPr>
-        <w:spacing w:line="360" w:lineRule="auto"/>
-        <w:jc w:val="both"/>
-        <w:rPr>
-          <w:rFonts w:ascii="Times New Roman" w:eastAsia="Times New Roman" w:hAnsi="Times New Roman" w:cs="Times New Roman"/>
-          <w:sz w:val="24"/>
-          <w:szCs w:val="24"/>
-          <w:lang w:val="es-ES"/>
-        </w:rPr>
-      </w:pPr>
-      <w:r>
-        <w:rPr>
-          <w:rFonts w:ascii="Times New Roman" w:eastAsia="Times New Roman" w:hAnsi="Times New Roman" w:cs="Times New Roman"/>
-          <w:sz w:val="24"/>
-          <w:szCs w:val="24"/>
-          <w:lang w:val="es-ES"/>
-        </w:rPr>
-        <w:t xml:space="preserve">El combustible: Es lo que permite que la moto pueda desplazarse. Si llega a 0, la moto no será capaz de moverse y comenzará a frenar. Por suerte, el </w:t>
-      </w:r>
-      <w:proofErr w:type="spellStart"/>
-      <w:r>
-        <w:rPr>
-          <w:rFonts w:ascii="Times New Roman" w:eastAsia="Times New Roman" w:hAnsi="Times New Roman" w:cs="Times New Roman"/>
-          <w:i/>
-          <w:iCs/>
-          <w:sz w:val="24"/>
-          <w:szCs w:val="24"/>
-          <w:lang w:val="es-ES"/>
-        </w:rPr>
-        <w:t>bot</w:t>
-      </w:r>
-      <w:proofErr w:type="spellEnd"/>
-      <w:r>
-        <w:rPr>
-          <w:rFonts w:ascii="Times New Roman" w:eastAsia="Times New Roman" w:hAnsi="Times New Roman" w:cs="Times New Roman"/>
-          <w:sz w:val="24"/>
-          <w:szCs w:val="24"/>
-          <w:lang w:val="es-ES"/>
-        </w:rPr>
-        <w:t xml:space="preserve"> tiene la capacidad de conseguir más aire para aumentar el combustible.</w:t>
-      </w:r>
-    </w:p>
-    <w:p>
-      <w:pPr>
-        <w:pStyle w:val="Prrafodelista"/>
-        <w:numPr>
-          <w:ilvl w:val="0"/>
-          <w:numId w:val="3"/>
-        </w:numPr>
-        <w:spacing w:line="360" w:lineRule="auto"/>
-        <w:jc w:val="both"/>
-        <w:rPr>
-          <w:sz w:val="24"/>
-          <w:szCs w:val="24"/>
-          <w:lang w:val="es-ES"/>
-        </w:rPr>
-      </w:pPr>
-      <w:r>
-        <w:rPr>
-          <w:rFonts w:ascii="Times New Roman" w:eastAsia="Times New Roman" w:hAnsi="Times New Roman" w:cs="Times New Roman"/>
-          <w:sz w:val="24"/>
-          <w:szCs w:val="24"/>
-          <w:lang w:val="es-ES"/>
-        </w:rPr>
-        <w:t>La munición: El arma contará con una munición finita, que servirá para destruir enemigos que buscan destruirte. Para conseguir más munición, el jugador tendrá que buscar por la arena donde hay paquetes de munición.</w:t>
-      </w:r>
-    </w:p>
-    <w:p>
-      <w:pPr>
-        <w:rPr>
-          <w:rFonts w:ascii="Times New Roman" w:eastAsia="Times New Roman" w:hAnsi="Times New Roman" w:cs="Times New Roman"/>
-          <w:sz w:val="24"/>
-          <w:szCs w:val="24"/>
-          <w:lang w:val="es-ES"/>
-        </w:rPr>
-      </w:pPr>
       <w:r>
         <w:rPr>
           <w:rFonts w:ascii="Times New Roman" w:eastAsia="Times New Roman" w:hAnsi="Times New Roman" w:cs="Times New Roman"/>
@@ -2569,7 +1962,7 @@
         </w:rPr>
       </w:pPr>
       <w:bookmarkStart w:id="2" w:name="_Toc58675592"/>
-      <w:bookmarkStart w:id="3" w:name="_Toc59535350"/>
+      <w:bookmarkStart w:id="3" w:name="_Toc59536461"/>
       <w:r>
         <w:rPr>
           <w:rFonts w:ascii="Times New Roman" w:eastAsia="Times New Roman" w:hAnsi="Times New Roman" w:cs="Times New Roman"/>
@@ -2598,7 +1991,7 @@
           <w:lang w:val="es-ES"/>
         </w:rPr>
       </w:pPr>
-      <w:bookmarkStart w:id="4" w:name="_Toc59535351"/>
+      <w:bookmarkStart w:id="4" w:name="_Toc59536462"/>
       <w:r>
         <w:rPr>
           <w:rFonts w:ascii="Times New Roman" w:eastAsia="Times New Roman" w:hAnsi="Times New Roman" w:cs="Times New Roman"/>
@@ -2868,6 +2261,9 @@
           <w:p>
             <w:pPr>
               <w:spacing w:line="259" w:lineRule="auto"/>
+              <w:rPr>
+                <w:lang w:val="es-ES"/>
+              </w:rPr>
             </w:pPr>
             <w:r>
               <w:rPr>
@@ -2966,6 +2362,9 @@
           <w:p>
             <w:pPr>
               <w:spacing w:line="259" w:lineRule="auto"/>
+              <w:rPr>
+                <w:lang w:val="es-ES"/>
+              </w:rPr>
             </w:pPr>
             <w:r>
               <w:rPr>
@@ -2993,7 +2392,6 @@
                 <w:lang w:val="es-ES"/>
               </w:rPr>
             </w:pPr>
-            <w:proofErr w:type="spellStart"/>
             <w:r>
               <w:rPr>
                 <w:rFonts w:ascii="Times New Roman" w:eastAsia="Times New Roman" w:hAnsi="Times New Roman" w:cs="Times New Roman"/>
@@ -3005,7 +2403,6 @@
               </w:rPr>
               <w:t>Push</w:t>
             </w:r>
-            <w:proofErr w:type="spellEnd"/>
           </w:p>
         </w:tc>
       </w:tr>
@@ -3017,6 +2414,9 @@
           <w:p>
             <w:pPr>
               <w:spacing w:line="259" w:lineRule="auto"/>
+              <w:rPr>
+                <w:lang w:val="es-ES"/>
+              </w:rPr>
             </w:pPr>
             <w:r>
               <w:rPr>
@@ -3069,7 +2469,6 @@
                 <w:lang w:val="es-ES"/>
               </w:rPr>
             </w:pPr>
-            <w:proofErr w:type="spellStart"/>
             <w:r>
               <w:rPr>
                 <w:rFonts w:ascii="Times New Roman" w:eastAsia="Times New Roman" w:hAnsi="Times New Roman" w:cs="Times New Roman"/>
@@ -3081,7 +2480,6 @@
               </w:rPr>
               <w:t>Push</w:t>
             </w:r>
-            <w:proofErr w:type="spellEnd"/>
           </w:p>
         </w:tc>
       </w:tr>
@@ -3093,6 +2491,9 @@
           <w:p>
             <w:pPr>
               <w:spacing w:line="259" w:lineRule="auto"/>
+              <w:rPr>
+                <w:lang w:val="es-ES"/>
+              </w:rPr>
             </w:pPr>
             <w:r>
               <w:rPr>
@@ -3112,6 +2513,9 @@
           <w:p>
             <w:pPr>
               <w:spacing w:line="259" w:lineRule="auto"/>
+              <w:rPr>
+                <w:lang w:val="es-ES"/>
+              </w:rPr>
             </w:pPr>
             <w:r>
               <w:rPr>
@@ -3304,7 +2708,6 @@
                 <w:lang w:val="es-ES"/>
               </w:rPr>
             </w:pPr>
-            <w:proofErr w:type="spellStart"/>
             <w:r>
               <w:rPr>
                 <w:rFonts w:ascii="Times New Roman" w:eastAsia="Times New Roman" w:hAnsi="Times New Roman" w:cs="Times New Roman"/>
@@ -3316,7 +2719,6 @@
               </w:rPr>
               <w:t>Push</w:t>
             </w:r>
-            <w:proofErr w:type="spellEnd"/>
           </w:p>
         </w:tc>
       </w:tr>
@@ -3424,19 +2826,8 @@
                 <w:szCs w:val="24"/>
                 <w:lang w:val="es-ES"/>
               </w:rPr>
-              <w:t xml:space="preserve">Ha llegado al interior </w:t>
-            </w:r>
-            <w:proofErr w:type="gramStart"/>
-            <w:r>
-              <w:rPr>
-                <w:rFonts w:ascii="Times New Roman" w:eastAsia="Times New Roman" w:hAnsi="Times New Roman" w:cs="Times New Roman"/>
-                <w:sz w:val="24"/>
-                <w:szCs w:val="24"/>
-                <w:lang w:val="es-ES"/>
-              </w:rPr>
-              <w:t>de la base objetivo</w:t>
-            </w:r>
-            <w:proofErr w:type="gramEnd"/>
+              <w:t>Ha llegado al interior de la base objetivo</w:t>
+            </w:r>
           </w:p>
         </w:tc>
         <w:tc>
@@ -3958,6 +3349,9 @@
           <w:p>
             <w:pPr>
               <w:spacing w:line="259" w:lineRule="auto"/>
+              <w:rPr>
+                <w:lang w:val="es-ES"/>
+              </w:rPr>
             </w:pPr>
             <w:r>
               <w:rPr>
@@ -4002,6 +3396,9 @@
           <w:p>
             <w:pPr>
               <w:spacing w:line="259" w:lineRule="auto"/>
+              <w:rPr>
+                <w:lang w:val="es-ES"/>
+              </w:rPr>
             </w:pPr>
             <w:r>
               <w:rPr>
@@ -4627,19 +4024,8 @@
                 <w:szCs w:val="24"/>
                 <w:lang w:val="es-ES"/>
               </w:rPr>
-              <w:t xml:space="preserve">Entrar en el interior </w:t>
-            </w:r>
-            <w:proofErr w:type="gramStart"/>
-            <w:r>
-              <w:rPr>
-                <w:rFonts w:ascii="Times New Roman" w:eastAsia="Times New Roman" w:hAnsi="Times New Roman" w:cs="Times New Roman"/>
-                <w:sz w:val="24"/>
-                <w:szCs w:val="24"/>
-                <w:lang w:val="es-ES"/>
-              </w:rPr>
-              <w:t>de la base objetivo</w:t>
-            </w:r>
-            <w:proofErr w:type="gramEnd"/>
+              <w:t>Entrar en el interior de la base objetivo</w:t>
+            </w:r>
           </w:p>
         </w:tc>
         <w:tc>
@@ -4809,7 +4195,13 @@
         </w:tc>
       </w:tr>
     </w:tbl>
-    <w:p/>
+    <w:p>
+      <w:pPr>
+        <w:rPr>
+          <w:lang w:val="es-ES"/>
+        </w:rPr>
+      </w:pPr>
+    </w:p>
     <w:p>
       <w:pPr>
         <w:pStyle w:val="Prrafodelista"/>
@@ -5395,6 +4787,7 @@
         </w:numPr>
         <w:spacing w:line="360" w:lineRule="auto"/>
         <w:rPr>
+          <w:rFonts w:ascii="Times New Roman" w:eastAsia="Times New Roman" w:hAnsi="Times New Roman" w:cs="Times New Roman"/>
           <w:sz w:val="24"/>
           <w:szCs w:val="24"/>
           <w:lang w:val="es-ES"/>
@@ -5408,6 +4801,25 @@
           <w:lang w:val="es-ES"/>
         </w:rPr>
         <w:t>Influencia del reclutador: se implementará como un cambio en los pesos del sistema de utilidad. Cuanto más alta sea esta influencia menos probable será que el dron de prioridad a acciones que no sean las órdenes de su reclutador.</w:t>
+      </w:r>
+    </w:p>
+    <w:p>
+      <w:pPr>
+        <w:rPr>
+          <w:rFonts w:ascii="Times New Roman" w:eastAsia="Times New Roman" w:hAnsi="Times New Roman" w:cs="Times New Roman"/>
+          <w:sz w:val="24"/>
+          <w:szCs w:val="24"/>
+          <w:lang w:val="es-ES"/>
+        </w:rPr>
+      </w:pPr>
+      <w:r>
+        <w:rPr>
+          <w:rFonts w:ascii="Times New Roman" w:eastAsia="Times New Roman" w:hAnsi="Times New Roman" w:cs="Times New Roman"/>
+          <w:sz w:val="24"/>
+          <w:szCs w:val="24"/>
+          <w:lang w:val="es-ES"/>
+        </w:rPr>
+        <w:br w:type="page"/>
       </w:r>
     </w:p>
     <w:p>
@@ -5422,7 +4834,7 @@
           <w:szCs w:val="28"/>
         </w:rPr>
       </w:pPr>
-      <w:bookmarkStart w:id="5" w:name="_Toc59535352"/>
+      <w:bookmarkStart w:id="5" w:name="_Toc59536463"/>
       <w:r>
         <w:rPr>
           <w:rFonts w:ascii="Times New Roman" w:eastAsia="Times New Roman" w:hAnsi="Times New Roman" w:cs="Times New Roman"/>
@@ -5433,6 +4845,7 @@
           <w:szCs w:val="28"/>
           <w:lang w:val="es-ES"/>
         </w:rPr>
+        <w:lastRenderedPageBreak/>
         <w:t>Reclutador</w:t>
       </w:r>
       <w:bookmarkEnd w:id="5"/>
@@ -5480,17 +4893,7 @@
           <w:szCs w:val="24"/>
           <w:lang w:val="es-ES"/>
         </w:rPr>
-        <w:t xml:space="preserve">El reclutador es un tipo de dron especial que no se encarga de defender bases o atacar enemigos sino de reclutar aliados. Irá acercándose a sus aliados para reclutarlos en su equipo y cuando haya reclutado suficientes hará un llamamiento a sus reclutas para reunirse en un punto de espera. Este punto de espera es decidido por el reclutador como un lugar cercano a la base no aliada más cercana desde donde no puedan ser atacados por sus torretas. Cuando los reclutas lleguen al punto de espera, el reclutador dará la orden de ataque para intentar conquistar la base. Si no consigue que </w:t>
-      </w:r>
-      <w:r>
-        <w:rPr>
-          <w:rFonts w:ascii="Times New Roman" w:eastAsia="Times New Roman" w:hAnsi="Times New Roman" w:cs="Times New Roman"/>
-          <w:sz w:val="24"/>
-          <w:szCs w:val="24"/>
-          <w:lang w:val="es-ES"/>
-        </w:rPr>
-        <w:lastRenderedPageBreak/>
-        <w:t>la cantidad esperada de reclutas lleguen al punto de espera, volverá a reclutar más drones hasta lograr su objetivo. De este agente depende en gran medida la victoria del equipo, pues los drones por sí mismos solo se encargan de defender sus bases por lo que, en el mejor caso, terminarían la partida como empezaron. Sin embargo, este agente permite al equipo ganar territorio a sus enemigos durante la partida.</w:t>
+        <w:t>El reclutador es un tipo de dron especial que no se encarga de defender bases o atacar enemigos sino de reclutar aliados. Irá acercándose a sus aliados para reclutarlos en su equipo y cuando haya reclutado suficientes hará un llamamiento a sus reclutas para reunirse en un punto de espera. Este punto de espera es decidido por el reclutador como un lugar cercano a la base no aliada más cercana desde donde no puedan ser atacados por sus torretas. Cuando los reclutas lleguen al punto de espera, el reclutador dará la orden de ataque para intentar conquistar la base. Si no consigue que la cantidad esperada de reclutas lleguen al punto de espera, volverá a reclutar más drones hasta lograr su objetivo. De este agente depende en gran medida la victoria del equipo, pues los drones por sí mismos solo se encargan de defender sus bases por lo que, en el mejor caso, terminarían la partida como empezaron. Sin embargo, este agente permite al equipo ganar territorio a sus enemigos durante la partida.</w:t>
       </w:r>
     </w:p>
     <w:p>
@@ -5922,7 +5325,6 @@
                 <w:lang w:val="es-ES"/>
               </w:rPr>
             </w:pPr>
-            <w:proofErr w:type="spellStart"/>
             <w:r>
               <w:rPr>
                 <w:rFonts w:ascii="Times New Roman" w:eastAsia="Times New Roman" w:hAnsi="Times New Roman" w:cs="Times New Roman"/>
@@ -5934,7 +5336,6 @@
               </w:rPr>
               <w:t>Push</w:t>
             </w:r>
-            <w:proofErr w:type="spellEnd"/>
           </w:p>
         </w:tc>
       </w:tr>
@@ -6082,7 +5483,6 @@
                 <w:lang w:val="es-ES"/>
               </w:rPr>
             </w:pPr>
-            <w:proofErr w:type="spellStart"/>
             <w:r>
               <w:rPr>
                 <w:rFonts w:ascii="Times New Roman" w:eastAsia="Times New Roman" w:hAnsi="Times New Roman" w:cs="Times New Roman"/>
@@ -6094,7 +5494,6 @@
               </w:rPr>
               <w:t>Push</w:t>
             </w:r>
-            <w:proofErr w:type="spellEnd"/>
           </w:p>
         </w:tc>
       </w:tr>
@@ -6340,6 +5739,7 @@
                 <w:szCs w:val="24"/>
                 <w:lang w:val="es-ES"/>
               </w:rPr>
+              <w:lastRenderedPageBreak/>
               <w:t>Reclutar aliado</w:t>
             </w:r>
           </w:p>
@@ -6636,7 +6036,6 @@
                 <w:szCs w:val="24"/>
                 <w:lang w:val="es-ES"/>
               </w:rPr>
-              <w:lastRenderedPageBreak/>
               <w:t>Morir y reaparecer</w:t>
             </w:r>
           </w:p>
@@ -6842,6 +6241,7 @@
           <w:szCs w:val="24"/>
           <w:lang w:val="es-ES"/>
         </w:rPr>
+        <w:lastRenderedPageBreak/>
         <w:t>El reclutador tendrá cinco atributos modificables:</w:t>
       </w:r>
     </w:p>
@@ -6991,7 +6391,7 @@
           <w:lang w:val="es-ES"/>
         </w:rPr>
       </w:pPr>
-      <w:bookmarkStart w:id="6" w:name="_Toc59535353"/>
+      <w:bookmarkStart w:id="6" w:name="_Toc59536464"/>
       <w:r>
         <w:rPr>
           <w:rFonts w:ascii="Times New Roman" w:eastAsia="Times New Roman" w:hAnsi="Times New Roman" w:cs="Times New Roman"/>
@@ -7001,7 +6401,6 @@
           <w:szCs w:val="28"/>
           <w:lang w:val="es-ES"/>
         </w:rPr>
-        <w:lastRenderedPageBreak/>
         <w:t>Torreta</w:t>
       </w:r>
       <w:bookmarkEnd w:id="6"/>
@@ -7714,6 +7113,7 @@
                 <w:szCs w:val="24"/>
                 <w:lang w:val="es-ES"/>
               </w:rPr>
+              <w:lastRenderedPageBreak/>
               <w:t>Disparar</w:t>
             </w:r>
           </w:p>
@@ -7851,7 +7251,6 @@
           <w:szCs w:val="24"/>
           <w:lang w:val="es-ES"/>
         </w:rPr>
-        <w:lastRenderedPageBreak/>
         <w:t>Diagrama descriptivo: Sistema de utilidad jerárquico</w:t>
       </w:r>
     </w:p>
@@ -8112,7 +7511,7 @@
           <w:lang w:val="es-ES"/>
         </w:rPr>
       </w:pPr>
-      <w:bookmarkStart w:id="7" w:name="_Toc59535354"/>
+      <w:bookmarkStart w:id="7" w:name="_Toc59536465"/>
       <w:r>
         <w:rPr>
           <w:rFonts w:ascii="Times New Roman" w:eastAsia="Times New Roman" w:hAnsi="Times New Roman" w:cs="Times New Roman"/>
@@ -10251,10 +9650,19 @@
     <w:autoRedefine/>
     <w:uiPriority w:val="39"/>
     <w:unhideWhenUsed/>
-    <w:rsid w:val="00BF754F"/>
+    <w:rsid w:val="00AC2677"/>
     <w:pPr>
+      <w:tabs>
+        <w:tab w:val="left" w:pos="440"/>
+        <w:tab w:val="right" w:leader="dot" w:pos="9350"/>
+      </w:tabs>
       <w:spacing w:after="100"/>
     </w:pPr>
+    <w:rPr>
+      <w:rFonts w:ascii="Times New Roman" w:hAnsi="Times New Roman" w:cs="Times New Roman"/>
+      <w:noProof/>
+      <w:lang w:val="es-ES"/>
+    </w:rPr>
   </w:style>
   <w:style w:type="paragraph" w:styleId="TDC2">
     <w:name w:val="toc 2"/>
@@ -10663,6 +10071,10 @@
 </file>
 
 <file path=customXml/item1.xml><?xml version="1.0" encoding="utf-8"?>
+<b:Sources xmlns:b="http://schemas.openxmlformats.org/officeDocument/2006/bibliography" xmlns="http://schemas.openxmlformats.org/officeDocument/2006/bibliography" SelectedStyle="\APASixthEditionOfficeOnline.xsl" StyleName="APA" Version="6"/>
+</file>
+
+<file path=customXml/item2.xml><?xml version="1.0" encoding="utf-8"?>
 <ct:contentTypeSchema xmlns:ct="http://schemas.microsoft.com/office/2006/metadata/contentType" xmlns:ma="http://schemas.microsoft.com/office/2006/metadata/properties/metaAttributes" ct:_="" ma:_="" ma:contentTypeName="Documento" ma:contentTypeID="0x010100B198580EBCA6494B9A82E29709C637B9" ma:contentTypeVersion="6" ma:contentTypeDescription="Crear nuevo documento." ma:contentTypeScope="" ma:versionID="eba2fb6a35908da473810e2ba56213c6">
   <xsd:schema xmlns:xsd="http://www.w3.org/2001/XMLSchema" xmlns:xs="http://www.w3.org/2001/XMLSchema" xmlns:p="http://schemas.microsoft.com/office/2006/metadata/properties" xmlns:ns2="84fe12f9-6915-447d-9a89-ebfed8f76fbf" targetNamespace="http://schemas.microsoft.com/office/2006/metadata/properties" ma:root="true" ma:fieldsID="84841b2434ffd816b6eba04a7b646e06" ns2:_="">
     <xsd:import namespace="84fe12f9-6915-447d-9a89-ebfed8f76fbf"/>
@@ -10820,11 +10232,13 @@
 </ct:contentTypeSchema>
 </file>
 
-<file path=customXml/item2.xml><?xml version="1.0" encoding="utf-8"?>
-<b:Sources xmlns:b="http://schemas.openxmlformats.org/officeDocument/2006/bibliography" xmlns="http://schemas.openxmlformats.org/officeDocument/2006/bibliography" SelectedStyle="\APASixthEditionOfficeOnline.xsl" StyleName="APA" Version="6"/>
+<file path=customXml/item3.xml><?xml version="1.0" encoding="utf-8"?>
+<p:properties xmlns:p="http://schemas.microsoft.com/office/2006/metadata/properties" xmlns:xsi="http://www.w3.org/2001/XMLSchema-instance" xmlns:pc="http://schemas.microsoft.com/office/infopath/2007/PartnerControls">
+  <documentManagement/>
+</p:properties>
 </file>
 
-<file path=customXml/item3.xml><?xml version="1.0" encoding="utf-8"?>
+<file path=customXml/item4.xml><?xml version="1.0" encoding="utf-8"?>
 <?mso-contentType ?>
 <FormTemplates xmlns="http://schemas.microsoft.com/sharepoint/v3/contenttype/forms">
   <Display>DocumentLibraryForm</Display>
@@ -10833,13 +10247,15 @@
 </FormTemplates>
 </file>
 
-<file path=customXml/item4.xml><?xml version="1.0" encoding="utf-8"?>
-<p:properties xmlns:p="http://schemas.microsoft.com/office/2006/metadata/properties" xmlns:xsi="http://www.w3.org/2001/XMLSchema-instance" xmlns:pc="http://schemas.microsoft.com/office/infopath/2007/PartnerControls">
-  <documentManagement/>
-</p:properties>
+<file path=customXml/itemProps1.xml><?xml version="1.0" encoding="utf-8"?>
+<ds:datastoreItem xmlns:ds="http://schemas.openxmlformats.org/officeDocument/2006/customXml" ds:itemID="{D4D5D102-F630-462E-8007-7025E9373A91}">
+  <ds:schemaRefs>
+    <ds:schemaRef ds:uri="http://schemas.openxmlformats.org/officeDocument/2006/bibliography"/>
+  </ds:schemaRefs>
+</ds:datastoreItem>
 </file>
 
-<file path=customXml/itemProps1.xml><?xml version="1.0" encoding="utf-8"?>
+<file path=customXml/itemProps2.xml><?xml version="1.0" encoding="utf-8"?>
 <ds:datastoreItem xmlns:ds="http://schemas.openxmlformats.org/officeDocument/2006/customXml" ds:itemID="{27C44A4E-68B5-40FE-9DC3-11D1FF646E9D}">
   <ds:schemaRefs>
     <ds:schemaRef ds:uri="http://schemas.microsoft.com/office/2006/metadata/contentType"/>
@@ -10857,27 +10273,19 @@
 </ds:datastoreItem>
 </file>
 
-<file path=customXml/itemProps2.xml><?xml version="1.0" encoding="utf-8"?>
-<ds:datastoreItem xmlns:ds="http://schemas.openxmlformats.org/officeDocument/2006/customXml" ds:itemID="{D4D5D102-F630-462E-8007-7025E9373A91}">
-  <ds:schemaRefs>
-    <ds:schemaRef ds:uri="http://schemas.openxmlformats.org/officeDocument/2006/bibliography"/>
-  </ds:schemaRefs>
-</ds:datastoreItem>
-</file>
-
 <file path=customXml/itemProps3.xml><?xml version="1.0" encoding="utf-8"?>
-<ds:datastoreItem xmlns:ds="http://schemas.openxmlformats.org/officeDocument/2006/customXml" ds:itemID="{B7021042-4E0F-4891-94AD-D289E660FA7D}">
-  <ds:schemaRefs>
-    <ds:schemaRef ds:uri="http://schemas.microsoft.com/sharepoint/v3/contenttype/forms"/>
-  </ds:schemaRefs>
-</ds:datastoreItem>
-</file>
-
-<file path=customXml/itemProps4.xml><?xml version="1.0" encoding="utf-8"?>
 <ds:datastoreItem xmlns:ds="http://schemas.openxmlformats.org/officeDocument/2006/customXml" ds:itemID="{89D19AB2-16EB-4713-8884-0DAC629C50C1}">
   <ds:schemaRefs>
     <ds:schemaRef ds:uri="http://schemas.microsoft.com/office/2006/metadata/properties"/>
     <ds:schemaRef ds:uri="http://schemas.microsoft.com/office/infopath/2007/PartnerControls"/>
   </ds:schemaRefs>
 </ds:datastoreItem>
+</file>
+
+<file path=customXml/itemProps4.xml><?xml version="1.0" encoding="utf-8"?>
+<ds:datastoreItem xmlns:ds="http://schemas.openxmlformats.org/officeDocument/2006/customXml" ds:itemID="{B7021042-4E0F-4891-94AD-D289E660FA7D}">
+  <ds:schemaRefs>
+    <ds:schemaRef ds:uri="http://schemas.microsoft.com/sharepoint/v3/contenttype/forms"/>
+  </ds:schemaRefs>
+</ds:datastoreItem>
 </file>
</xml_diff>